<commit_message>
added chapters and homework
</commit_message>
<xml_diff>
--- a/HW/HW2.docx
+++ b/HW/HW2.docx
@@ -1,6 +1,6 @@
 
 <file path=word/document.xml><?xml version="1.0" encoding="utf-8"?>
-<w:document xmlns:wpc="http://schemas.microsoft.com/office/word/2010/wordprocessingCanvas" xmlns:mo="http://schemas.microsoft.com/office/mac/office/2008/main" xmlns:mc="http://schemas.openxmlformats.org/markup-compatibility/2006" xmlns:mv="urn:schemas-microsoft-com:mac:vml" xmlns:o="urn:schemas-microsoft-com:office:office" xmlns:r="http://schemas.openxmlformats.org/officeDocument/2006/relationships" xmlns:m="http://schemas.openxmlformats.org/officeDocument/2006/math" xmlns:v="urn:schemas-microsoft-com:vml" xmlns:wp14="http://schemas.microsoft.com/office/word/2010/wordprocessingDrawing" xmlns:wp="http://schemas.openxmlformats.org/drawingml/2006/wordprocessingDrawing" xmlns:w10="urn:schemas-microsoft-com:office:word" xmlns:w="http://schemas.openxmlformats.org/wordprocessingml/2006/main" xmlns:w14="http://schemas.microsoft.com/office/word/2010/wordml" xmlns:w15="http://schemas.microsoft.com/office/word/2012/wordml" xmlns:wpg="http://schemas.microsoft.com/office/word/2010/wordprocessingGroup" xmlns:wpi="http://schemas.microsoft.com/office/word/2010/wordprocessingInk" xmlns:wne="http://schemas.microsoft.com/office/word/2006/wordml" xmlns:wps="http://schemas.microsoft.com/office/word/2010/wordprocessingShape" mc:Ignorable="w14 w15 wp14">
+<w:document xmlns:wpc="http://schemas.microsoft.com/office/word/2010/wordprocessingCanvas" xmlns:cx="http://schemas.microsoft.com/office/drawing/2014/chartex" xmlns:cx1="http://schemas.microsoft.com/office/drawing/2015/9/8/chartex" xmlns:cx2="http://schemas.microsoft.com/office/drawing/2015/10/21/chartex" xmlns:cx3="http://schemas.microsoft.com/office/drawing/2016/5/9/chartex" xmlns:cx4="http://schemas.microsoft.com/office/drawing/2016/5/10/chartex" xmlns:cx5="http://schemas.microsoft.com/office/drawing/2016/5/11/chartex" xmlns:cx6="http://schemas.microsoft.com/office/drawing/2016/5/12/chartex" xmlns:cx7="http://schemas.microsoft.com/office/drawing/2016/5/13/chartex" xmlns:cx8="http://schemas.microsoft.com/office/drawing/2016/5/14/chartex" xmlns:mc="http://schemas.openxmlformats.org/markup-compatibility/2006" xmlns:aink="http://schemas.microsoft.com/office/drawing/2016/ink" xmlns:am3d="http://schemas.microsoft.com/office/drawing/2017/model3d" xmlns:o="urn:schemas-microsoft-com:office:office" xmlns:r="http://schemas.openxmlformats.org/officeDocument/2006/relationships" xmlns:m="http://schemas.openxmlformats.org/officeDocument/2006/math" xmlns:v="urn:schemas-microsoft-com:vml" xmlns:wp14="http://schemas.microsoft.com/office/word/2010/wordprocessingDrawing" xmlns:wp="http://schemas.openxmlformats.org/drawingml/2006/wordprocessingDrawing" xmlns:w10="urn:schemas-microsoft-com:office:word" xmlns:w="http://schemas.openxmlformats.org/wordprocessingml/2006/main" xmlns:w14="http://schemas.microsoft.com/office/word/2010/wordml" xmlns:w15="http://schemas.microsoft.com/office/word/2012/wordml" xmlns:w16cid="http://schemas.microsoft.com/office/word/2016/wordml/cid" xmlns:w16se="http://schemas.microsoft.com/office/word/2015/wordml/symex" xmlns:wpg="http://schemas.microsoft.com/office/word/2010/wordprocessingGroup" xmlns:wpi="http://schemas.microsoft.com/office/word/2010/wordprocessingInk" xmlns:wne="http://schemas.microsoft.com/office/word/2006/wordml" xmlns:wps="http://schemas.microsoft.com/office/word/2010/wordprocessingShape" mc:Ignorable="w14 w15 w16se w16cid wp14">
   <w:body>
     <w:p>
       <w:pPr>
@@ -193,11 +193,12 @@
     </w:p>
     <w:p>
       <w:pPr>
-        <w:pStyle w:val="ListParagraph"/>
-        <w:rPr>
-          <w:rFonts w:ascii="Cambria" w:hAnsi="Cambria"/>
-        </w:rPr>
-      </w:pPr>
+        <w:rPr>
+          <w:rFonts w:ascii="Cambria" w:hAnsi="Cambria"/>
+        </w:rPr>
+      </w:pPr>
+      <w:bookmarkStart w:id="0" w:name="_GoBack"/>
+      <w:bookmarkEnd w:id="0"/>
     </w:p>
     <w:p>
       <w:pPr>
@@ -411,6 +412,19 @@
         </w:rPr>
         <w:t xml:space="preserve"> Is this significant?</w:t>
       </w:r>
+      <w:r>
+        <w:rPr>
+          <w:rFonts w:ascii="Cambria" w:hAnsi="Cambria"/>
+        </w:rPr>
+        <w:t xml:space="preserve"> </w:t>
+      </w:r>
+      <w:r>
+        <w:rPr>
+          <w:rFonts w:ascii="Cambria" w:hAnsi="Cambria"/>
+          <w:color w:val="C00000"/>
+        </w:rPr>
+        <w:t>(n = 100)</w:t>
+      </w:r>
     </w:p>
     <w:p>
       <w:pPr>
@@ -807,6 +821,7 @@
         </w:numPr>
         <w:rPr>
           <w:rFonts w:ascii="Cambria" w:hAnsi="Cambria"/>
+          <w:sz w:val="22"/>
         </w:rPr>
       </w:pPr>
       <w:r>
@@ -844,6 +859,41 @@
           <w:rFonts w:ascii="Cambria" w:hAnsi="Cambria"/>
         </w:rPr>
         <w:t>. Is this significant?</w:t>
+      </w:r>
+      <w:r>
+        <w:rPr>
+          <w:rFonts w:ascii="Cambria" w:hAnsi="Cambria"/>
+        </w:rPr>
+        <w:t xml:space="preserve"> </w:t>
+      </w:r>
+    </w:p>
+    <w:p>
+      <w:pPr>
+        <w:pStyle w:val="ListParagraph"/>
+        <w:rPr>
+          <w:rFonts w:ascii="Cambria" w:hAnsi="Cambria"/>
+        </w:rPr>
+      </w:pPr>
+      <w:r>
+        <w:rPr>
+          <w:rFonts w:ascii="Cambria" w:hAnsi="Cambria"/>
+          <w:color w:val="C00000"/>
+        </w:rPr>
+        <w:t>(SE = 1.5</w:t>
+      </w:r>
+      <w:r>
+        <w:rPr>
+          <w:rFonts w:ascii="Cambria" w:hAnsi="Cambria"/>
+          <w:color w:val="C00000"/>
+        </w:rPr>
+        <w:t>, SD = 5</w:t>
+      </w:r>
+      <w:r>
+        <w:rPr>
+          <w:rFonts w:ascii="Cambria" w:hAnsi="Cambria"/>
+          <w:color w:val="C00000"/>
+        </w:rPr>
+        <w:t>)</w:t>
       </w:r>
     </w:p>
     <w:p>
@@ -1079,7 +1129,14 @@
         <w:rPr>
           <w:rFonts w:ascii="Cambria" w:hAnsi="Cambria"/>
         </w:rPr>
-        <w:t xml:space="preserve"> the pretest </w:t>
+        <w:t xml:space="preserve"> the </w:t>
+      </w:r>
+      <w:r>
+        <w:rPr>
+          <w:rFonts w:ascii="Cambria" w:hAnsi="Cambria"/>
+        </w:rPr>
+        <w:lastRenderedPageBreak/>
+        <w:t xml:space="preserve">pretest </w:t>
       </w:r>
       <w:r>
         <w:rPr>
@@ -1525,8 +1582,6 @@
           </wp:inline>
         </w:drawing>
       </w:r>
-      <w:bookmarkStart w:id="0" w:name="_GoBack"/>
-      <w:bookmarkEnd w:id="0"/>
     </w:p>
     <w:sectPr>
       <w:headerReference w:type="default" r:id="rId8"/>
@@ -1540,7 +1595,7 @@
 </file>
 
 <file path=word/endnotes.xml><?xml version="1.0" encoding="utf-8"?>
-<w:endnotes xmlns:wpc="http://schemas.microsoft.com/office/word/2010/wordprocessingCanvas" xmlns:mo="http://schemas.microsoft.com/office/mac/office/2008/main" xmlns:mc="http://schemas.openxmlformats.org/markup-compatibility/2006" xmlns:mv="urn:schemas-microsoft-com:mac:vml" xmlns:o="urn:schemas-microsoft-com:office:office" xmlns:r="http://schemas.openxmlformats.org/officeDocument/2006/relationships" xmlns:m="http://schemas.openxmlformats.org/officeDocument/2006/math" xmlns:v="urn:schemas-microsoft-com:vml" xmlns:wp14="http://schemas.microsoft.com/office/word/2010/wordprocessingDrawing" xmlns:wp="http://schemas.openxmlformats.org/drawingml/2006/wordprocessingDrawing" xmlns:w10="urn:schemas-microsoft-com:office:word" xmlns:w="http://schemas.openxmlformats.org/wordprocessingml/2006/main" xmlns:w14="http://schemas.microsoft.com/office/word/2010/wordml" xmlns:w15="http://schemas.microsoft.com/office/word/2012/wordml" xmlns:wpg="http://schemas.microsoft.com/office/word/2010/wordprocessingGroup" xmlns:wpi="http://schemas.microsoft.com/office/word/2010/wordprocessingInk" xmlns:wne="http://schemas.microsoft.com/office/word/2006/wordml" xmlns:wps="http://schemas.microsoft.com/office/word/2010/wordprocessingShape" mc:Ignorable="w14 w15 wp14">
+<w:endnotes xmlns:wpc="http://schemas.microsoft.com/office/word/2010/wordprocessingCanvas" xmlns:cx="http://schemas.microsoft.com/office/drawing/2014/chartex" xmlns:cx1="http://schemas.microsoft.com/office/drawing/2015/9/8/chartex" xmlns:cx2="http://schemas.microsoft.com/office/drawing/2015/10/21/chartex" xmlns:cx3="http://schemas.microsoft.com/office/drawing/2016/5/9/chartex" xmlns:cx4="http://schemas.microsoft.com/office/drawing/2016/5/10/chartex" xmlns:cx5="http://schemas.microsoft.com/office/drawing/2016/5/11/chartex" xmlns:cx6="http://schemas.microsoft.com/office/drawing/2016/5/12/chartex" xmlns:cx7="http://schemas.microsoft.com/office/drawing/2016/5/13/chartex" xmlns:cx8="http://schemas.microsoft.com/office/drawing/2016/5/14/chartex" xmlns:mc="http://schemas.openxmlformats.org/markup-compatibility/2006" xmlns:aink="http://schemas.microsoft.com/office/drawing/2016/ink" xmlns:am3d="http://schemas.microsoft.com/office/drawing/2017/model3d" xmlns:o="urn:schemas-microsoft-com:office:office" xmlns:r="http://schemas.openxmlformats.org/officeDocument/2006/relationships" xmlns:m="http://schemas.openxmlformats.org/officeDocument/2006/math" xmlns:v="urn:schemas-microsoft-com:vml" xmlns:wp14="http://schemas.microsoft.com/office/word/2010/wordprocessingDrawing" xmlns:wp="http://schemas.openxmlformats.org/drawingml/2006/wordprocessingDrawing" xmlns:w10="urn:schemas-microsoft-com:office:word" xmlns:w="http://schemas.openxmlformats.org/wordprocessingml/2006/main" xmlns:w14="http://schemas.microsoft.com/office/word/2010/wordml" xmlns:w15="http://schemas.microsoft.com/office/word/2012/wordml" xmlns:w16cid="http://schemas.microsoft.com/office/word/2016/wordml/cid" xmlns:w16se="http://schemas.microsoft.com/office/word/2015/wordml/symex" xmlns:wpg="http://schemas.microsoft.com/office/word/2010/wordprocessingGroup" xmlns:wpi="http://schemas.microsoft.com/office/word/2010/wordprocessingInk" xmlns:wne="http://schemas.microsoft.com/office/word/2006/wordml" xmlns:wps="http://schemas.microsoft.com/office/word/2010/wordprocessingShape" mc:Ignorable="w14 w15 w16se w16cid wp14">
   <w:endnote w:type="separator" w:id="-1">
     <w:p>
       <w:r>
@@ -1559,7 +1614,7 @@
 </file>
 
 <file path=word/footnotes.xml><?xml version="1.0" encoding="utf-8"?>
-<w:footnotes xmlns:wpc="http://schemas.microsoft.com/office/word/2010/wordprocessingCanvas" xmlns:mo="http://schemas.microsoft.com/office/mac/office/2008/main" xmlns:mc="http://schemas.openxmlformats.org/markup-compatibility/2006" xmlns:mv="urn:schemas-microsoft-com:mac:vml" xmlns:o="urn:schemas-microsoft-com:office:office" xmlns:r="http://schemas.openxmlformats.org/officeDocument/2006/relationships" xmlns:m="http://schemas.openxmlformats.org/officeDocument/2006/math" xmlns:v="urn:schemas-microsoft-com:vml" xmlns:wp14="http://schemas.microsoft.com/office/word/2010/wordprocessingDrawing" xmlns:wp="http://schemas.openxmlformats.org/drawingml/2006/wordprocessingDrawing" xmlns:w10="urn:schemas-microsoft-com:office:word" xmlns:w="http://schemas.openxmlformats.org/wordprocessingml/2006/main" xmlns:w14="http://schemas.microsoft.com/office/word/2010/wordml" xmlns:w15="http://schemas.microsoft.com/office/word/2012/wordml" xmlns:wpg="http://schemas.microsoft.com/office/word/2010/wordprocessingGroup" xmlns:wpi="http://schemas.microsoft.com/office/word/2010/wordprocessingInk" xmlns:wne="http://schemas.microsoft.com/office/word/2006/wordml" xmlns:wps="http://schemas.microsoft.com/office/word/2010/wordprocessingShape" mc:Ignorable="w14 w15 wp14">
+<w:footnotes xmlns:wpc="http://schemas.microsoft.com/office/word/2010/wordprocessingCanvas" xmlns:cx="http://schemas.microsoft.com/office/drawing/2014/chartex" xmlns:cx1="http://schemas.microsoft.com/office/drawing/2015/9/8/chartex" xmlns:cx2="http://schemas.microsoft.com/office/drawing/2015/10/21/chartex" xmlns:cx3="http://schemas.microsoft.com/office/drawing/2016/5/9/chartex" xmlns:cx4="http://schemas.microsoft.com/office/drawing/2016/5/10/chartex" xmlns:cx5="http://schemas.microsoft.com/office/drawing/2016/5/11/chartex" xmlns:cx6="http://schemas.microsoft.com/office/drawing/2016/5/12/chartex" xmlns:cx7="http://schemas.microsoft.com/office/drawing/2016/5/13/chartex" xmlns:cx8="http://schemas.microsoft.com/office/drawing/2016/5/14/chartex" xmlns:mc="http://schemas.openxmlformats.org/markup-compatibility/2006" xmlns:aink="http://schemas.microsoft.com/office/drawing/2016/ink" xmlns:am3d="http://schemas.microsoft.com/office/drawing/2017/model3d" xmlns:o="urn:schemas-microsoft-com:office:office" xmlns:r="http://schemas.openxmlformats.org/officeDocument/2006/relationships" xmlns:m="http://schemas.openxmlformats.org/officeDocument/2006/math" xmlns:v="urn:schemas-microsoft-com:vml" xmlns:wp14="http://schemas.microsoft.com/office/word/2010/wordprocessingDrawing" xmlns:wp="http://schemas.openxmlformats.org/drawingml/2006/wordprocessingDrawing" xmlns:w10="urn:schemas-microsoft-com:office:word" xmlns:w="http://schemas.openxmlformats.org/wordprocessingml/2006/main" xmlns:w14="http://schemas.microsoft.com/office/word/2010/wordml" xmlns:w15="http://schemas.microsoft.com/office/word/2012/wordml" xmlns:w16cid="http://schemas.microsoft.com/office/word/2016/wordml/cid" xmlns:w16se="http://schemas.microsoft.com/office/word/2015/wordml/symex" xmlns:wpg="http://schemas.microsoft.com/office/word/2010/wordprocessingGroup" xmlns:wpi="http://schemas.microsoft.com/office/word/2010/wordprocessingInk" xmlns:wne="http://schemas.microsoft.com/office/word/2006/wordml" xmlns:wps="http://schemas.microsoft.com/office/word/2010/wordprocessingShape" mc:Ignorable="w14 w15 w16se w16cid wp14">
   <w:footnote w:type="separator" w:id="-1">
     <w:p>
       <w:r>
@@ -1578,7 +1633,7 @@
 </file>
 
 <file path=word/header1.xml><?xml version="1.0" encoding="utf-8"?>
-<w:hdr xmlns:wpc="http://schemas.microsoft.com/office/word/2010/wordprocessingCanvas" xmlns:mo="http://schemas.microsoft.com/office/mac/office/2008/main" xmlns:mc="http://schemas.openxmlformats.org/markup-compatibility/2006" xmlns:mv="urn:schemas-microsoft-com:mac:vml" xmlns:o="urn:schemas-microsoft-com:office:office" xmlns:r="http://schemas.openxmlformats.org/officeDocument/2006/relationships" xmlns:m="http://schemas.openxmlformats.org/officeDocument/2006/math" xmlns:v="urn:schemas-microsoft-com:vml" xmlns:wp14="http://schemas.microsoft.com/office/word/2010/wordprocessingDrawing" xmlns:wp="http://schemas.openxmlformats.org/drawingml/2006/wordprocessingDrawing" xmlns:w10="urn:schemas-microsoft-com:office:word" xmlns:w="http://schemas.openxmlformats.org/wordprocessingml/2006/main" xmlns:w14="http://schemas.microsoft.com/office/word/2010/wordml" xmlns:w15="http://schemas.microsoft.com/office/word/2012/wordml" xmlns:wpg="http://schemas.microsoft.com/office/word/2010/wordprocessingGroup" xmlns:wpi="http://schemas.microsoft.com/office/word/2010/wordprocessingInk" xmlns:wne="http://schemas.microsoft.com/office/word/2006/wordml" xmlns:wps="http://schemas.microsoft.com/office/word/2010/wordprocessingShape" mc:Ignorable="w14 w15 wp14">
+<w:hdr xmlns:wpc="http://schemas.microsoft.com/office/word/2010/wordprocessingCanvas" xmlns:cx="http://schemas.microsoft.com/office/drawing/2014/chartex" xmlns:cx1="http://schemas.microsoft.com/office/drawing/2015/9/8/chartex" xmlns:cx2="http://schemas.microsoft.com/office/drawing/2015/10/21/chartex" xmlns:cx3="http://schemas.microsoft.com/office/drawing/2016/5/9/chartex" xmlns:cx4="http://schemas.microsoft.com/office/drawing/2016/5/10/chartex" xmlns:cx5="http://schemas.microsoft.com/office/drawing/2016/5/11/chartex" xmlns:cx6="http://schemas.microsoft.com/office/drawing/2016/5/12/chartex" xmlns:cx7="http://schemas.microsoft.com/office/drawing/2016/5/13/chartex" xmlns:cx8="http://schemas.microsoft.com/office/drawing/2016/5/14/chartex" xmlns:mc="http://schemas.openxmlformats.org/markup-compatibility/2006" xmlns:aink="http://schemas.microsoft.com/office/drawing/2016/ink" xmlns:am3d="http://schemas.microsoft.com/office/drawing/2017/model3d" xmlns:o="urn:schemas-microsoft-com:office:office" xmlns:r="http://schemas.openxmlformats.org/officeDocument/2006/relationships" xmlns:m="http://schemas.openxmlformats.org/officeDocument/2006/math" xmlns:v="urn:schemas-microsoft-com:vml" xmlns:wp14="http://schemas.microsoft.com/office/word/2010/wordprocessingDrawing" xmlns:wp="http://schemas.openxmlformats.org/drawingml/2006/wordprocessingDrawing" xmlns:w10="urn:schemas-microsoft-com:office:word" xmlns:w="http://schemas.openxmlformats.org/wordprocessingml/2006/main" xmlns:w14="http://schemas.microsoft.com/office/word/2010/wordml" xmlns:w15="http://schemas.microsoft.com/office/word/2012/wordml" xmlns:w16cid="http://schemas.microsoft.com/office/word/2016/wordml/cid" xmlns:w16se="http://schemas.microsoft.com/office/word/2015/wordml/symex" xmlns:wpg="http://schemas.microsoft.com/office/word/2010/wordprocessingGroup" xmlns:wpi="http://schemas.microsoft.com/office/word/2010/wordprocessingInk" xmlns:wne="http://schemas.microsoft.com/office/word/2006/wordml" xmlns:wps="http://schemas.microsoft.com/office/word/2010/wordprocessingShape" mc:Ignorable="w14 w15 w16se w16cid wp14">
   <w:p>
     <w:pPr>
       <w:pStyle w:val="Header"/>
@@ -1616,8 +1671,8 @@
 </file>
 
 <file path=word/numbering.xml><?xml version="1.0" encoding="utf-8"?>
-<w:numbering xmlns:wpc="http://schemas.microsoft.com/office/word/2010/wordprocessingCanvas" xmlns:mo="http://schemas.microsoft.com/office/mac/office/2008/main" xmlns:mc="http://schemas.openxmlformats.org/markup-compatibility/2006" xmlns:mv="urn:schemas-microsoft-com:mac:vml" xmlns:o="urn:schemas-microsoft-com:office:office" xmlns:r="http://schemas.openxmlformats.org/officeDocument/2006/relationships" xmlns:m="http://schemas.openxmlformats.org/officeDocument/2006/math" xmlns:v="urn:schemas-microsoft-com:vml" xmlns:wp14="http://schemas.microsoft.com/office/word/2010/wordprocessingDrawing" xmlns:wp="http://schemas.openxmlformats.org/drawingml/2006/wordprocessingDrawing" xmlns:w10="urn:schemas-microsoft-com:office:word" xmlns:w="http://schemas.openxmlformats.org/wordprocessingml/2006/main" xmlns:w14="http://schemas.microsoft.com/office/word/2010/wordml" xmlns:w15="http://schemas.microsoft.com/office/word/2012/wordml" xmlns:wpg="http://schemas.microsoft.com/office/word/2010/wordprocessingGroup" xmlns:wpi="http://schemas.microsoft.com/office/word/2010/wordprocessingInk" xmlns:wne="http://schemas.microsoft.com/office/word/2006/wordml" xmlns:wps="http://schemas.microsoft.com/office/word/2010/wordprocessingShape" mc:Ignorable="w14 w15 wp14">
-  <w:abstractNum w:abstractNumId="0">
+<w:numbering xmlns:wpc="http://schemas.microsoft.com/office/word/2010/wordprocessingCanvas" xmlns:cx="http://schemas.microsoft.com/office/drawing/2014/chartex" xmlns:cx1="http://schemas.microsoft.com/office/drawing/2015/9/8/chartex" xmlns:cx2="http://schemas.microsoft.com/office/drawing/2015/10/21/chartex" xmlns:cx3="http://schemas.microsoft.com/office/drawing/2016/5/9/chartex" xmlns:cx4="http://schemas.microsoft.com/office/drawing/2016/5/10/chartex" xmlns:cx5="http://schemas.microsoft.com/office/drawing/2016/5/11/chartex" xmlns:cx6="http://schemas.microsoft.com/office/drawing/2016/5/12/chartex" xmlns:cx7="http://schemas.microsoft.com/office/drawing/2016/5/13/chartex" xmlns:cx8="http://schemas.microsoft.com/office/drawing/2016/5/14/chartex" xmlns:mc="http://schemas.openxmlformats.org/markup-compatibility/2006" xmlns:aink="http://schemas.microsoft.com/office/drawing/2016/ink" xmlns:am3d="http://schemas.microsoft.com/office/drawing/2017/model3d" xmlns:o="urn:schemas-microsoft-com:office:office" xmlns:r="http://schemas.openxmlformats.org/officeDocument/2006/relationships" xmlns:m="http://schemas.openxmlformats.org/officeDocument/2006/math" xmlns:v="urn:schemas-microsoft-com:vml" xmlns:wp14="http://schemas.microsoft.com/office/word/2010/wordprocessingDrawing" xmlns:wp="http://schemas.openxmlformats.org/drawingml/2006/wordprocessingDrawing" xmlns:w10="urn:schemas-microsoft-com:office:word" xmlns:w="http://schemas.openxmlformats.org/wordprocessingml/2006/main" xmlns:w14="http://schemas.microsoft.com/office/word/2010/wordml" xmlns:w15="http://schemas.microsoft.com/office/word/2012/wordml" xmlns:w16cid="http://schemas.microsoft.com/office/word/2016/wordml/cid" xmlns:w16se="http://schemas.microsoft.com/office/word/2015/wordml/symex" xmlns:wpg="http://schemas.microsoft.com/office/word/2010/wordprocessingGroup" xmlns:wpi="http://schemas.microsoft.com/office/word/2010/wordprocessingInk" xmlns:wne="http://schemas.microsoft.com/office/word/2006/wordml" xmlns:wps="http://schemas.microsoft.com/office/word/2010/wordprocessingShape" mc:Ignorable="w14 w15 w16se w16cid wp14">
+  <w:abstractNum w:abstractNumId="0" w15:restartNumberingAfterBreak="0">
     <w:nsid w:val="0BDF0C5D"/>
     <w:multiLevelType w:val="hybridMultilevel"/>
     <w:tmpl w:val="06E2473C"/>
@@ -1703,7 +1758,7 @@
       </w:pPr>
     </w:lvl>
   </w:abstractNum>
-  <w:abstractNum w:abstractNumId="1">
+  <w:abstractNum w:abstractNumId="1" w15:restartNumberingAfterBreak="0">
     <w:nsid w:val="1F6C32E4"/>
     <w:multiLevelType w:val="hybridMultilevel"/>
     <w:tmpl w:val="1B6EA64C"/>
@@ -1792,7 +1847,96 @@
       </w:pPr>
     </w:lvl>
   </w:abstractNum>
-  <w:abstractNum w:abstractNumId="2">
+  <w:abstractNum w:abstractNumId="2" w15:restartNumberingAfterBreak="0">
+    <w:nsid w:val="21771BBA"/>
+    <w:multiLevelType w:val="hybridMultilevel"/>
+    <w:tmpl w:val="7428AE9C"/>
+    <w:lvl w:ilvl="0" w:tplc="EC9E0EB4">
+      <w:start w:val="1"/>
+      <w:numFmt w:val="decimal"/>
+      <w:lvlText w:val="%1."/>
+      <w:lvlJc w:val="left"/>
+      <w:pPr>
+        <w:ind w:left="1080" w:hanging="360"/>
+      </w:pPr>
+      <w:rPr>
+        <w:rFonts w:hint="default"/>
+      </w:rPr>
+    </w:lvl>
+    <w:lvl w:ilvl="1" w:tplc="04090019" w:tentative="1">
+      <w:start w:val="1"/>
+      <w:numFmt w:val="lowerLetter"/>
+      <w:lvlText w:val="%2."/>
+      <w:lvlJc w:val="left"/>
+      <w:pPr>
+        <w:ind w:left="1800" w:hanging="360"/>
+      </w:pPr>
+    </w:lvl>
+    <w:lvl w:ilvl="2" w:tplc="0409001B" w:tentative="1">
+      <w:start w:val="1"/>
+      <w:numFmt w:val="lowerRoman"/>
+      <w:lvlText w:val="%3."/>
+      <w:lvlJc w:val="right"/>
+      <w:pPr>
+        <w:ind w:left="2520" w:hanging="180"/>
+      </w:pPr>
+    </w:lvl>
+    <w:lvl w:ilvl="3" w:tplc="0409000F" w:tentative="1">
+      <w:start w:val="1"/>
+      <w:numFmt w:val="decimal"/>
+      <w:lvlText w:val="%4."/>
+      <w:lvlJc w:val="left"/>
+      <w:pPr>
+        <w:ind w:left="3240" w:hanging="360"/>
+      </w:pPr>
+    </w:lvl>
+    <w:lvl w:ilvl="4" w:tplc="04090019" w:tentative="1">
+      <w:start w:val="1"/>
+      <w:numFmt w:val="lowerLetter"/>
+      <w:lvlText w:val="%5."/>
+      <w:lvlJc w:val="left"/>
+      <w:pPr>
+        <w:ind w:left="3960" w:hanging="360"/>
+      </w:pPr>
+    </w:lvl>
+    <w:lvl w:ilvl="5" w:tplc="0409001B" w:tentative="1">
+      <w:start w:val="1"/>
+      <w:numFmt w:val="lowerRoman"/>
+      <w:lvlText w:val="%6."/>
+      <w:lvlJc w:val="right"/>
+      <w:pPr>
+        <w:ind w:left="4680" w:hanging="180"/>
+      </w:pPr>
+    </w:lvl>
+    <w:lvl w:ilvl="6" w:tplc="0409000F" w:tentative="1">
+      <w:start w:val="1"/>
+      <w:numFmt w:val="decimal"/>
+      <w:lvlText w:val="%7."/>
+      <w:lvlJc w:val="left"/>
+      <w:pPr>
+        <w:ind w:left="5400" w:hanging="360"/>
+      </w:pPr>
+    </w:lvl>
+    <w:lvl w:ilvl="7" w:tplc="04090019" w:tentative="1">
+      <w:start w:val="1"/>
+      <w:numFmt w:val="lowerLetter"/>
+      <w:lvlText w:val="%8."/>
+      <w:lvlJc w:val="left"/>
+      <w:pPr>
+        <w:ind w:left="6120" w:hanging="360"/>
+      </w:pPr>
+    </w:lvl>
+    <w:lvl w:ilvl="8" w:tplc="0409001B" w:tentative="1">
+      <w:start w:val="1"/>
+      <w:numFmt w:val="lowerRoman"/>
+      <w:lvlText w:val="%9."/>
+      <w:lvlJc w:val="right"/>
+      <w:pPr>
+        <w:ind w:left="6840" w:hanging="180"/>
+      </w:pPr>
+    </w:lvl>
+  </w:abstractNum>
+  <w:abstractNum w:abstractNumId="3" w15:restartNumberingAfterBreak="0">
     <w:nsid w:val="39187AB2"/>
     <w:multiLevelType w:val="hybridMultilevel"/>
     <w:tmpl w:val="B97080F2"/>
@@ -1878,7 +2022,7 @@
       </w:pPr>
     </w:lvl>
   </w:abstractNum>
-  <w:abstractNum w:abstractNumId="3">
+  <w:abstractNum w:abstractNumId="4" w15:restartNumberingAfterBreak="0">
     <w:nsid w:val="62C748DA"/>
     <w:multiLevelType w:val="hybridMultilevel"/>
     <w:tmpl w:val="886C1904"/>
@@ -1964,7 +2108,7 @@
       </w:pPr>
     </w:lvl>
   </w:abstractNum>
-  <w:abstractNum w:abstractNumId="4">
+  <w:abstractNum w:abstractNumId="5" w15:restartNumberingAfterBreak="0">
     <w:nsid w:val="6CE13B14"/>
     <w:multiLevelType w:val="hybridMultilevel"/>
     <w:tmpl w:val="FFEC9EDE"/>
@@ -2050,7 +2194,7 @@
       </w:pPr>
     </w:lvl>
   </w:abstractNum>
-  <w:abstractNum w:abstractNumId="5">
+  <w:abstractNum w:abstractNumId="6" w15:restartNumberingAfterBreak="0">
     <w:nsid w:val="795C0C60"/>
     <w:multiLevelType w:val="hybridMultilevel"/>
     <w:tmpl w:val="0D0CF200"/>
@@ -2139,7 +2283,7 @@
       </w:pPr>
     </w:lvl>
   </w:abstractNum>
-  <w:abstractNum w:abstractNumId="6">
+  <w:abstractNum w:abstractNumId="7" w15:restartNumberingAfterBreak="0">
     <w:nsid w:val="7CDE254C"/>
     <w:multiLevelType w:val="hybridMultilevel"/>
     <w:tmpl w:val="743A309E"/>
@@ -2228,7 +2372,7 @@
       </w:pPr>
     </w:lvl>
   </w:abstractNum>
-  <w:abstractNum w:abstractNumId="7">
+  <w:abstractNum w:abstractNumId="8" w15:restartNumberingAfterBreak="0">
     <w:nsid w:val="7DF573D9"/>
     <w:multiLevelType w:val="hybridMultilevel"/>
     <w:tmpl w:val="27148572"/>
@@ -2314,7 +2458,7 @@
       </w:pPr>
     </w:lvl>
   </w:abstractNum>
-  <w:abstractNum w:abstractNumId="8">
+  <w:abstractNum w:abstractNumId="9" w15:restartNumberingAfterBreak="0">
     <w:nsid w:val="7F745F6D"/>
     <w:multiLevelType w:val="hybridMultilevel"/>
     <w:tmpl w:val="754077A0"/>
@@ -2401,37 +2545,40 @@
     </w:lvl>
   </w:abstractNum>
   <w:num w:numId="1">
-    <w:abstractNumId w:val="5"/>
+    <w:abstractNumId w:val="6"/>
   </w:num>
   <w:num w:numId="2">
     <w:abstractNumId w:val="1"/>
   </w:num>
   <w:num w:numId="3">
-    <w:abstractNumId w:val="2"/>
+    <w:abstractNumId w:val="3"/>
   </w:num>
   <w:num w:numId="4">
-    <w:abstractNumId w:val="6"/>
+    <w:abstractNumId w:val="7"/>
   </w:num>
   <w:num w:numId="5">
+    <w:abstractNumId w:val="9"/>
+  </w:num>
+  <w:num w:numId="6">
+    <w:abstractNumId w:val="4"/>
+  </w:num>
+  <w:num w:numId="7">
     <w:abstractNumId w:val="8"/>
   </w:num>
-  <w:num w:numId="6">
-    <w:abstractNumId w:val="3"/>
-  </w:num>
-  <w:num w:numId="7">
-    <w:abstractNumId w:val="7"/>
-  </w:num>
   <w:num w:numId="8">
-    <w:abstractNumId w:val="4"/>
+    <w:abstractNumId w:val="5"/>
   </w:num>
   <w:num w:numId="9">
     <w:abstractNumId w:val="0"/>
+  </w:num>
+  <w:num w:numId="10">
+    <w:abstractNumId w:val="2"/>
   </w:num>
 </w:numbering>
 </file>
 
 <file path=word/styles.xml><?xml version="1.0" encoding="utf-8"?>
-<w:styles xmlns:mc="http://schemas.openxmlformats.org/markup-compatibility/2006" xmlns:r="http://schemas.openxmlformats.org/officeDocument/2006/relationships" xmlns:w="http://schemas.openxmlformats.org/wordprocessingml/2006/main" xmlns:w14="http://schemas.microsoft.com/office/word/2010/wordml" xmlns:w15="http://schemas.microsoft.com/office/word/2012/wordml" mc:Ignorable="w14 w15">
+<w:styles xmlns:mc="http://schemas.openxmlformats.org/markup-compatibility/2006" xmlns:r="http://schemas.openxmlformats.org/officeDocument/2006/relationships" xmlns:w="http://schemas.openxmlformats.org/wordprocessingml/2006/main" xmlns:w14="http://schemas.microsoft.com/office/word/2010/wordml" xmlns:w15="http://schemas.microsoft.com/office/word/2012/wordml" xmlns:w16cid="http://schemas.microsoft.com/office/word/2016/wordml/cid" xmlns:w16se="http://schemas.microsoft.com/office/word/2015/wordml/symex" mc:Ignorable="w14 w15 w16se w16cid">
   <w:docDefaults>
     <w:rPrDefault>
       <w:rPr>
@@ -2443,7 +2590,7 @@
     </w:rPrDefault>
     <w:pPrDefault/>
   </w:docDefaults>
-  <w:latentStyles w:defLockedState="0" w:defUIPriority="99" w:defSemiHidden="0" w:defUnhideWhenUsed="0" w:defQFormat="0" w:count="382">
+  <w:latentStyles w:defLockedState="0" w:defUIPriority="99" w:defSemiHidden="0" w:defUnhideWhenUsed="0" w:defQFormat="0" w:count="375">
     <w:lsdException w:name="Normal" w:uiPriority="0" w:qFormat="1"/>
     <w:lsdException w:name="heading 1" w:uiPriority="9" w:qFormat="1"/>
     <w:lsdException w:name="heading 2" w:semiHidden="1" w:uiPriority="9" w:unhideWhenUsed="1" w:qFormat="1"/>

</xml_diff>